<commit_message>
More work on final document, minor adjustments to Exercise 2.2
</commit_message>
<xml_diff>
--- a/Assignments/Assignment 2/Assignment 2.docx
+++ b/Assignments/Assignment 2/Assignment 2.docx
@@ -1,6 +1,6 @@
 
 <file path=word/document.xml><?xml version="1.0" encoding="utf-8"?>
-<w:document xmlns:wpc="http://schemas.microsoft.com/office/word/2010/wordprocessingCanvas" xmlns:cx="http://schemas.microsoft.com/office/drawing/2014/chartex" xmlns:cx1="http://schemas.microsoft.com/office/drawing/2015/9/8/chartex" xmlns:cx2="http://schemas.microsoft.com/office/drawing/2015/10/21/chartex" xmlns:cx3="http://schemas.microsoft.com/office/drawing/2016/5/9/chartex" xmlns:cx4="http://schemas.microsoft.com/office/drawing/2016/5/10/chartex" xmlns:cx5="http://schemas.microsoft.com/office/drawing/2016/5/11/chartex" xmlns:cx6="http://schemas.microsoft.com/office/drawing/2016/5/12/chartex" xmlns:cx7="http://schemas.microsoft.com/office/drawing/2016/5/13/chartex" xmlns:cx8="http://schemas.microsoft.com/office/drawing/2016/5/14/chartex" xmlns:mc="http://schemas.openxmlformats.org/markup-compatibility/2006" xmlns:aink="http://schemas.microsoft.com/office/drawing/2016/ink" xmlns:am3d="http://schemas.microsoft.com/office/drawing/2017/model3d" xmlns:o="urn:schemas-microsoft-com:office:office" xmlns:r="http://schemas.openxmlformats.org/officeDocument/2006/relationships" xmlns:m="http://schemas.openxmlformats.org/officeDocument/2006/math" xmlns:v="urn:schemas-microsoft-com:vml" xmlns:wp14="http://schemas.microsoft.com/office/word/2010/wordprocessingDrawing" xmlns:wp="http://schemas.openxmlformats.org/drawingml/2006/wordprocessingDrawing" xmlns:w10="urn:schemas-microsoft-com:office:word" xmlns:w="http://schemas.openxmlformats.org/wordprocessingml/2006/main" xmlns:w14="http://schemas.microsoft.com/office/word/2010/wordml" xmlns:w15="http://schemas.microsoft.com/office/word/2012/wordml" xmlns:w16se="http://schemas.microsoft.com/office/word/2015/wordml/symex" xmlns:wpg="http://schemas.microsoft.com/office/word/2010/wordprocessingGroup" xmlns:wpi="http://schemas.microsoft.com/office/word/2010/wordprocessingInk" xmlns:wne="http://schemas.microsoft.com/office/word/2006/wordml" xmlns:wps="http://schemas.microsoft.com/office/word/2010/wordprocessingShape" mc:Ignorable="w14 w15 w16se wp14">
+<w:document xmlns:wpc="http://schemas.microsoft.com/office/word/2010/wordprocessingCanvas" xmlns:cx="http://schemas.microsoft.com/office/drawing/2014/chartex" xmlns:cx1="http://schemas.microsoft.com/office/drawing/2015/9/8/chartex" xmlns:cx2="http://schemas.microsoft.com/office/drawing/2015/10/21/chartex" xmlns:cx3="http://schemas.microsoft.com/office/drawing/2016/5/9/chartex" xmlns:cx4="http://schemas.microsoft.com/office/drawing/2016/5/10/chartex" xmlns:cx5="http://schemas.microsoft.com/office/drawing/2016/5/11/chartex" xmlns:cx6="http://schemas.microsoft.com/office/drawing/2016/5/12/chartex" xmlns:cx7="http://schemas.microsoft.com/office/drawing/2016/5/13/chartex" xmlns:cx8="http://schemas.microsoft.com/office/drawing/2016/5/14/chartex" xmlns:mc="http://schemas.openxmlformats.org/markup-compatibility/2006" xmlns:aink="http://schemas.microsoft.com/office/drawing/2016/ink" xmlns:am3d="http://schemas.microsoft.com/office/drawing/2017/model3d" xmlns:o="urn:schemas-microsoft-com:office:office" xmlns:r="http://schemas.openxmlformats.org/officeDocument/2006/relationships" xmlns:m="http://schemas.openxmlformats.org/officeDocument/2006/math" xmlns:v="urn:schemas-microsoft-com:vml" xmlns:wp14="http://schemas.microsoft.com/office/word/2010/wordprocessingDrawing" xmlns:wp="http://schemas.openxmlformats.org/drawingml/2006/wordprocessingDrawing" xmlns:w10="urn:schemas-microsoft-com:office:word" xmlns:w="http://schemas.openxmlformats.org/wordprocessingml/2006/main" xmlns:w14="http://schemas.microsoft.com/office/word/2010/wordml" xmlns:w15="http://schemas.microsoft.com/office/word/2012/wordml" xmlns:w16cid="http://schemas.microsoft.com/office/word/2016/wordml/cid" xmlns:w16se="http://schemas.microsoft.com/office/word/2015/wordml/symex" xmlns:wpg="http://schemas.microsoft.com/office/word/2010/wordprocessingGroup" xmlns:wpi="http://schemas.microsoft.com/office/word/2010/wordprocessingInk" xmlns:wne="http://schemas.microsoft.com/office/word/2006/wordml" xmlns:wps="http://schemas.microsoft.com/office/word/2010/wordprocessingShape" mc:Ignorable="w14 w15 w16se w16cid wp14">
   <w:body>
     <w:p>
       <w:r>
@@ -41,24 +41,12 @@
         <w:rPr>
           <w:i/>
         </w:rPr>
-        <w:t>Files:</w:t>
-      </w:r>
-      <w:r>
-        <w:rPr>
-          <w:i/>
-        </w:rPr>
-        <w:t xml:space="preserve"> Exercise 2.1</w:t>
-      </w:r>
-      <w:r>
-        <w:rPr>
-          <w:i/>
-        </w:rPr>
-        <w:t>.py</w:t>
-      </w:r>
-    </w:p>
-    <w:p>
-      <w:r>
-        <w:t>TODO: COMPLETE THIS</w:t>
+        <w:t>Files: Exercise 2.1.py</w:t>
+      </w:r>
+    </w:p>
+    <w:p>
+      <w:r>
+        <w:t>Using the program I wrote, I found the time for a ball to fall 100m and hit the ground was 1.8 seconds.</w:t>
       </w:r>
     </w:p>
     <w:p/>
@@ -85,21 +73,289 @@
         <w:rPr>
           <w:i/>
         </w:rPr>
-        <w:t>Files:</w:t>
-      </w:r>
-      <w:r>
-        <w:rPr>
-          <w:i/>
-        </w:rPr>
-        <w:t xml:space="preserve"> Exercise 2.2</w:t>
-      </w:r>
+        <w:t>Files: Exercise 2.2.py</w:t>
+      </w:r>
+    </w:p>
+    <w:p>
+      <w:r>
+        <w:rPr>
+          <w:u w:val="single"/>
+        </w:rPr>
+        <w:t>Part A:</w:t>
+      </w:r>
+      <w:r>
+        <w:t xml:space="preserve"> We know that r^3 = (Gravity * Mass of the Earth * Time^2)/(4*Pi^2), which represents the distance from the very center of the Earth that a satellite must have. Converting this to subtract the radius of the Earth (R), we can see that orbit height is:</w:t>
+      </w:r>
+    </w:p>
+    <w:p>
+      <w:r>
+        <w:t>Orbit Height = (GMT^2/4Pi^2)^(1/3)-R</w:t>
+      </w:r>
+    </w:p>
+    <w:p/>
+    <w:p>
+      <w:r>
+        <w:rPr>
+          <w:u w:val="single"/>
+        </w:rPr>
+        <w:t>Part B:</w:t>
+      </w:r>
+      <w:r>
+        <w:t xml:space="preserve"> See file: Exercise 2.2.py</w:t>
+      </w:r>
+    </w:p>
+    <w:p/>
+    <w:p>
+      <w:r>
+        <w:rPr>
+          <w:u w:val="single"/>
+        </w:rPr>
+        <w:t>Part C:</w:t>
+      </w:r>
+      <w:r>
+        <w:t xml:space="preserve"> Altitudes for orbit periods:</w:t>
+      </w:r>
+    </w:p>
+    <w:p>
+      <w:r>
+        <w:tab/>
+        <w:t xml:space="preserve">Once a day: </w:t>
+      </w:r>
+      <w:r>
+        <w:t>35</w:t>
+      </w:r>
+      <w:r>
+        <w:t>,</w:t>
+      </w:r>
+      <w:r>
+        <w:t>870</w:t>
+      </w:r>
+      <w:r>
+        <w:t>,</w:t>
+      </w:r>
+      <w:r>
+        <w:t>187.704 meters (approx. 35870.18</w:t>
+      </w:r>
+      <w:r>
+        <w:t>8</w:t>
+      </w:r>
+      <w:r>
+        <w:t xml:space="preserve"> km)</w:t>
+      </w:r>
+    </w:p>
+    <w:p>
+      <w:r>
+        <w:tab/>
+        <w:t>90 minutes: 281</w:t>
+      </w:r>
+      <w:r>
+        <w:t>,</w:t>
+      </w:r>
+      <w:r>
+        <w:t>570.195 meters</w:t>
+      </w:r>
+      <w:r>
+        <w:t xml:space="preserve"> (approx. </w:t>
+      </w:r>
+      <w:r>
+        <w:t>281.570</w:t>
+      </w:r>
+      <w:r>
+        <w:t xml:space="preserve"> km)</w:t>
+      </w:r>
+      <w:r>
+        <w:t xml:space="preserve"> – I did find that this is Low Earth Orbit (LEO), which comprises the first 100 to 200 miles (161-322 km) of space and is the approximate orbiting height of the International Space Station. </w:t>
+      </w:r>
+    </w:p>
+    <w:p>
+      <w:r>
+        <w:tab/>
+        <w:t xml:space="preserve">45 minutes: </w:t>
+      </w:r>
+      <w:r>
+        <w:t>-2180143.38</w:t>
+      </w:r>
+      <w:r>
+        <w:t>8</w:t>
+      </w:r>
+      <w:r>
+        <w:t xml:space="preserve"> meters (approx. -2180.143 km)</w:t>
+      </w:r>
+      <w:r>
+        <w:t xml:space="preserve"> – My program returned a large and negative number f</w:t>
+      </w:r>
+      <w:r>
+        <w:t>or 45 minutes (or 2700 seconds), despite being accurate for other values. I was not able to track down why this was, so I’m theorizing that this</w:t>
+      </w:r>
+      <w:r>
+        <w:t xml:space="preserve"> may be too low of an orbit to be calculated with a program </w:t>
+      </w:r>
+      <w:r>
+        <w:t>setup like this one.</w:t>
+      </w:r>
+    </w:p>
+    <w:p>
       <w:bookmarkStart w:id="0" w:name="_GoBack"/>
       <w:bookmarkEnd w:id="0"/>
-      <w:r>
-        <w:rPr>
-          <w:i/>
-        </w:rPr>
-        <w:t>.py</w:t>
+    </w:p>
+    <w:p>
+      <w:r>
+        <w:rPr>
+          <w:u w:val="single"/>
+        </w:rPr>
+        <w:t>Part D:</w:t>
+      </w:r>
+      <w:r>
+        <w:t xml:space="preserve"> A geosynchronous satellite needs to stay in as close to the same position </w:t>
+      </w:r>
+      <w:r>
+        <w:t>always</w:t>
+      </w:r>
+      <w:r>
+        <w:t>. This is what makes it geosynchronous - it's in sync with a geographical location.</w:t>
+      </w:r>
+    </w:p>
+    <w:p>
+      <w:r>
+        <w:tab/>
+        <w:t xml:space="preserve">Earth really takes 23.93 hours to rotate once. </w:t>
+      </w:r>
+      <w:r>
+        <w:t>Despite this, a day is recorded as being 24 hours long</w:t>
+      </w:r>
+      <w:r>
+        <w:t xml:space="preserve">, </w:t>
+      </w:r>
+      <w:r>
+        <w:t xml:space="preserve">so </w:t>
+      </w:r>
+      <w:r>
+        <w:t xml:space="preserve">we </w:t>
+      </w:r>
+      <w:r>
+        <w:t>must</w:t>
+      </w:r>
+      <w:r>
+        <w:t xml:space="preserve"> make up </w:t>
+      </w:r>
+      <w:r>
+        <w:t>for it once every four years – on Leap Day</w:t>
+      </w:r>
+      <w:r>
+        <w:t xml:space="preserve">. If a satellite were to fly at the altitude needed for a </w:t>
+      </w:r>
+      <w:r>
+        <w:t>24-hour</w:t>
+      </w:r>
+      <w:r>
+        <w:t xml:space="preserve"> orbit, it would slowly drift away from its geographically synced location, making it n</w:t>
+      </w:r>
+      <w:r>
+        <w:t>ot have a geosynchronous orbit.</w:t>
+      </w:r>
+    </w:p>
+    <w:p>
+      <w:r>
+        <w:lastRenderedPageBreak/>
+        <w:t>Altitudes for these time values:</w:t>
+      </w:r>
+    </w:p>
+    <w:p>
+      <w:r>
+        <w:tab/>
+        <w:t>24 hours (86400 seconds):</w:t>
+      </w:r>
+      <w:r>
+        <w:t xml:space="preserve"> </w:t>
+      </w:r>
+      <w:r>
+        <w:t>35870187.704 meters (approx. 35870.18</w:t>
+      </w:r>
+      <w:r>
+        <w:t>8</w:t>
+      </w:r>
+      <w:r>
+        <w:t xml:space="preserve"> km)</w:t>
+      </w:r>
+      <w:r>
+        <w:t xml:space="preserve"> (Google confirms this!)</w:t>
+      </w:r>
+    </w:p>
+    <w:p>
+      <w:r>
+        <w:tab/>
+        <w:t xml:space="preserve">23.93 hours </w:t>
+      </w:r>
+      <w:r>
+        <w:t>(</w:t>
+      </w:r>
+      <w:r>
+        <w:t>86148 seconds):</w:t>
+      </w:r>
+      <w:r>
+        <w:t xml:space="preserve"> </w:t>
+      </w:r>
+      <w:r>
+        <w:t>35788012.08</w:t>
+      </w:r>
+      <w:r>
+        <w:t>24 meters (approx. 35788.012</w:t>
+      </w:r>
+      <w:r>
+        <w:t xml:space="preserve"> km)</w:t>
+      </w:r>
+    </w:p>
+    <w:p>
+      <w:r>
+        <w:tab/>
+        <w:t>The different is 82,175.6</w:t>
+      </w:r>
+      <w:r>
+        <w:t xml:space="preserve">22 meters (approx.. 82.176 km), which is quite a bit in terms of </w:t>
+      </w:r>
+      <w:r>
+        <w:t>distance</w:t>
+      </w:r>
+      <w:r>
+        <w:t xml:space="preserve"> and </w:t>
+      </w:r>
+      <w:r>
+        <w:t>velocity</w:t>
+      </w:r>
+      <w:r>
+        <w:t>.</w:t>
+      </w:r>
+    </w:p>
+    <w:p/>
+    <w:p>
+      <w:r>
+        <w:t>I did find it interesting that the International Space Station is able to orbit at just a few hundred kilometers, but that a geosynchronous orbit requires a satellite to be much further out.</w:t>
+      </w:r>
+    </w:p>
+    <w:p>
+      <w:pPr>
+        <w:rPr>
+          <w:b/>
+        </w:rPr>
+      </w:pPr>
+      <w:r>
+        <w:rPr>
+          <w:b/>
+        </w:rPr>
+        <w:t>Exercise 2.6</w:t>
+      </w:r>
+    </w:p>
+    <w:p>
+      <w:pPr>
+        <w:rPr>
+          <w:i/>
+        </w:rPr>
+      </w:pPr>
+      <w:r>
+        <w:rPr>
+          <w:i/>
+        </w:rPr>
+        <w:t>Files: Exercise 2.6.py</w:t>
       </w:r>
     </w:p>
     <w:p>
@@ -118,25 +374,20 @@
         <w:rPr>
           <w:b/>
         </w:rPr>
-        <w:t>Exercise 2.6</w:t>
-      </w:r>
-    </w:p>
-    <w:p>
-      <w:pPr>
-        <w:rPr>
-          <w:i/>
-        </w:rPr>
-      </w:pPr>
-      <w:r>
-        <w:rPr>
-          <w:i/>
-        </w:rPr>
-        <w:t>Files: Exercise 2.6.py</w:t>
-      </w:r>
-    </w:p>
-    <w:p>
-      <w:r>
-        <w:t>TODO: COMPLETE THIS</w:t>
+        <w:t>Exercise 2.7</w:t>
+      </w:r>
+    </w:p>
+    <w:p>
+      <w:pPr>
+        <w:rPr>
+          <w:i/>
+        </w:rPr>
+      </w:pPr>
+      <w:r>
+        <w:rPr>
+          <w:i/>
+        </w:rPr>
+        <w:t>See Exercise 2.7.py for program and output.</w:t>
       </w:r>
     </w:p>
     <w:p/>
@@ -150,26 +401,147 @@
         <w:rPr>
           <w:b/>
         </w:rPr>
-        <w:t>Exercise 2.7</w:t>
-      </w:r>
-    </w:p>
-    <w:p>
-      <w:pPr>
-        <w:rPr>
-          <w:i/>
-        </w:rPr>
-      </w:pPr>
-      <w:r>
-        <w:rPr>
-          <w:i/>
-        </w:rPr>
-        <w:t>See Exercise 2.7.py for program and output.</w:t>
+        <w:t>Exercise 2.8</w:t>
+      </w:r>
+    </w:p>
+    <w:p>
+      <w:pPr>
+        <w:rPr>
+          <w:i/>
+        </w:rPr>
+      </w:pPr>
+      <w:r>
+        <w:rPr>
+          <w:i/>
+        </w:rPr>
+        <w:t>Files: Exercise 2.8.py</w:t>
+      </w:r>
+    </w:p>
+    <w:p>
+      <w:r>
+        <w:t>I initially used two test arrays (a=array[1,2] and b=array[3,4]) to verify array-math behavior before proceeding to parts A, B and C. Adding A+B yields [4,6], so I’m assuming that the array math is simply working on a one-to-one basis, A[i] to B[i].</w:t>
       </w:r>
     </w:p>
     <w:p/>
     <w:p>
       <w:pPr>
         <w:rPr>
+          <w:u w:val="single"/>
+        </w:rPr>
+      </w:pPr>
+      <w:r>
+        <w:rPr>
+          <w:u w:val="single"/>
+        </w:rPr>
+        <w:t>Part A: (b/a+1)</w:t>
+      </w:r>
+    </w:p>
+    <w:p>
+      <w:r>
+        <w:t xml:space="preserve">Hand-worked: </w:t>
+      </w:r>
+      <w:r>
+        <w:tab/>
+      </w:r>
+    </w:p>
+    <w:p>
+      <w:pPr>
+        <w:ind w:firstLine="720"/>
+      </w:pPr>
+      <w:r>
+        <w:t>2/1+1 = 3, 4/2+1=3, 6/3+1=3, 8/4+1=3 =&gt; [3,3,3,3]</w:t>
+      </w:r>
+    </w:p>
+    <w:p>
+      <w:r>
+        <w:t>Actual: [3,3,3,3]</w:t>
+      </w:r>
+    </w:p>
+    <w:p/>
+    <w:p>
+      <w:pPr>
+        <w:rPr>
+          <w:u w:val="single"/>
+        </w:rPr>
+      </w:pPr>
+      <w:r>
+        <w:rPr>
+          <w:u w:val="single"/>
+        </w:rPr>
+        <w:t>Part B: (b/(a+1)]</w:t>
+      </w:r>
+    </w:p>
+    <w:p>
+      <w:r>
+        <w:t>I had a couple of simple things I had to watch out for after trying this by hand: order of operations and mathematical operations with integers and floating-point numbers in programming. When I first ran my program, I had some results that were way different from my hand-worked results until I recalled this issue.</w:t>
+      </w:r>
+    </w:p>
+    <w:p>
+      <w:r>
+        <w:lastRenderedPageBreak/>
+        <w:t xml:space="preserve">Hand-worked: </w:t>
+      </w:r>
+    </w:p>
+    <w:p>
+      <w:pPr>
+        <w:ind w:firstLine="720"/>
+      </w:pPr>
+      <w:r>
+        <w:t>2/(1+2)=1, 4/(2+1) = 4/3, 6/(3+1) = 3/2, 8/(4+1) = 8/5 =&gt; [1,4/3,3/2,8/5] = [1.0,1.333,1.333,1.6]</w:t>
+      </w:r>
+    </w:p>
+    <w:p>
+      <w:r>
+        <w:t>Actual: [1,1,1,1] – My hand-worked part did not initially consider the integer math, which truncates (not rounds) any decimal numbers. It is worth noting that I left my answers as integers, as the exercise in the book specifically marks the arrays as integer arrays, so I didn’t cast the numbers to floats.</w:t>
+      </w:r>
+    </w:p>
+    <w:p/>
+    <w:p>
+      <w:pPr>
+        <w:rPr>
+          <w:u w:val="single"/>
+        </w:rPr>
+      </w:pPr>
+      <w:r>
+        <w:rPr>
+          <w:u w:val="single"/>
+        </w:rPr>
+        <w:t>Part C: (1/a)</w:t>
+      </w:r>
+    </w:p>
+    <w:p>
+      <w:r>
+        <w:t>Hand-worked: One divided by almost any number will result in a decimal value. Where the numbers are all whole integers, I'm expecting a lot of numerical truncations.</w:t>
+      </w:r>
+    </w:p>
+    <w:p>
+      <w:pPr>
+        <w:ind w:firstLine="720"/>
+      </w:pPr>
+      <w:r>
+        <w:t>[1/1=1, 1/2=0 =&gt; 0, 1/3 = 0.333 =&gt; 0, 1/4 = 0.25 =&gt; 0] =&gt; [1, 0, 0, 0]</w:t>
+      </w:r>
+    </w:p>
+    <w:p>
+      <w:r>
+        <w:tab/>
+      </w:r>
+      <w:r>
+        <w:tab/>
+      </w:r>
+    </w:p>
+    <w:p>
+      <w:r>
+        <w:t>Actual: [1,0,0,</w:t>
+      </w:r>
+      <w:r>
+        <w:t>0] (I was correct!)</w:t>
+      </w:r>
+    </w:p>
+    <w:p/>
+    <w:p>
+      <w:pPr>
+        <w:rPr>
           <w:b/>
         </w:rPr>
       </w:pPr>
@@ -177,167 +549,31 @@
         <w:rPr>
           <w:b/>
         </w:rPr>
-        <w:t>Exercise 2.8</w:t>
-      </w:r>
-    </w:p>
-    <w:p>
-      <w:pPr>
-        <w:rPr>
-          <w:i/>
-        </w:rPr>
-      </w:pPr>
-      <w:r>
-        <w:rPr>
-          <w:i/>
-        </w:rPr>
-        <w:t>Files: Exercise 2.8.py</w:t>
-      </w:r>
-    </w:p>
-    <w:p>
-      <w:r>
-        <w:t>I initially used two test arrays (a=array[1,2] and b=array[3,4]) to verify array-math behavior before proceeding to parts A, B and C. Adding A+B yields [4,6], so I’m assuming that the array math is simply working on a one-to-one basis, A[i] to B[i].</w:t>
+        <w:t>Exercise 2.12</w:t>
+      </w:r>
+    </w:p>
+    <w:p>
+      <w:pPr>
+        <w:rPr>
+          <w:i/>
+        </w:rPr>
+      </w:pPr>
+      <w:r>
+        <w:rPr>
+          <w:i/>
+        </w:rPr>
+        <w:t>Files: Exercise 2.12.py</w:t>
+      </w:r>
+    </w:p>
+    <w:p>
+      <w:r>
+        <w:t>My program finds 1,229 prime numbers less than 10,000.</w:t>
       </w:r>
     </w:p>
     <w:p/>
     <w:p>
       <w:pPr>
         <w:rPr>
-          <w:u w:val="single"/>
-        </w:rPr>
-      </w:pPr>
-      <w:r>
-        <w:rPr>
-          <w:u w:val="single"/>
-        </w:rPr>
-        <w:t>Part A: (b/a+1)</w:t>
-      </w:r>
-    </w:p>
-    <w:p>
-      <w:r>
-        <w:t xml:space="preserve">Hand-worked: </w:t>
-      </w:r>
-      <w:r>
-        <w:tab/>
-      </w:r>
-    </w:p>
-    <w:p>
-      <w:pPr>
-        <w:ind w:firstLine="720"/>
-      </w:pPr>
-      <w:r>
-        <w:t>2/1+1 = 3, 4/2+1=3, 6/3+1=3, 8/4+1=3 =&gt; [3,3,3,3]</w:t>
-      </w:r>
-    </w:p>
-    <w:p>
-      <w:r>
-        <w:t>Actual: [3,3,3,3]</w:t>
-      </w:r>
-    </w:p>
-    <w:p/>
-    <w:p>
-      <w:pPr>
-        <w:rPr>
-          <w:u w:val="single"/>
-        </w:rPr>
-      </w:pPr>
-      <w:r>
-        <w:rPr>
-          <w:u w:val="single"/>
-        </w:rPr>
-        <w:t>Part B: (b/(a+1)]</w:t>
-      </w:r>
-    </w:p>
-    <w:p>
-      <w:r>
-        <w:t>I had a couple of simple things I had to watch out for after trying this by hand: order of operations and mathematical operations with integers and floating-point numbers in programming. When I first ran my program, I had some results that were way different from my hand-worked results until I recalled this issue.</w:t>
-      </w:r>
-    </w:p>
-    <w:p>
-      <w:r>
-        <w:t xml:space="preserve">Hand-worked: </w:t>
-      </w:r>
-    </w:p>
-    <w:p>
-      <w:pPr>
-        <w:ind w:firstLine="720"/>
-      </w:pPr>
-      <w:r>
-        <w:t xml:space="preserve">2/(1+2)=1, </w:t>
-      </w:r>
-      <w:r>
-        <w:t>4/(2+1) = 4/3</w:t>
-      </w:r>
-      <w:r>
-        <w:t xml:space="preserve">, </w:t>
-      </w:r>
-      <w:r>
-        <w:t>6/(3+1) = 3/2</w:t>
-      </w:r>
-      <w:r>
-        <w:t xml:space="preserve">, 8/(4+1) = 8/5 </w:t>
-      </w:r>
-      <w:r>
-        <w:t>=&gt; [1,4/3,3/2,8/5] = [1.0,1.333,1.333,1.6]</w:t>
-      </w:r>
-    </w:p>
-    <w:p>
-      <w:r>
-        <w:t>Actual: [1,1,1,1] – My hand-worked part did not initially consider the integer math, which truncates (not rounds) any decimal numbers. It is worth noting that I left my answers as integers, as the exercise in the book specifically marks the arrays as integer arrays, so I didn’t cast the numbers to floats.</w:t>
-      </w:r>
-    </w:p>
-    <w:p/>
-    <w:p>
-      <w:pPr>
-        <w:rPr>
-          <w:u w:val="single"/>
-        </w:rPr>
-      </w:pPr>
-      <w:r>
-        <w:rPr>
-          <w:u w:val="single"/>
-        </w:rPr>
-        <w:t>Part C: (1/a)</w:t>
-      </w:r>
-    </w:p>
-    <w:p>
-      <w:r>
-        <w:t>Hand-worked: One divided by almost any number will result in a decimal value. Where the numbers are all whole integers, I'm expecting a lot of numerical truncations.</w:t>
-      </w:r>
-    </w:p>
-    <w:p>
-      <w:pPr>
-        <w:ind w:firstLine="720"/>
-      </w:pPr>
-      <w:r>
-        <w:t>[1/1=1, 1/2=0 =&gt; 0, 1/3 = 0.333 =&gt; 0, 1/4 = 0.25 =&gt; 0]</w:t>
-      </w:r>
-      <w:r>
-        <w:t xml:space="preserve"> </w:t>
-      </w:r>
-      <w:r>
-        <w:t>=&gt; [1, 0, 0, 0]</w:t>
-      </w:r>
-    </w:p>
-    <w:p>
-      <w:r>
-        <w:tab/>
-      </w:r>
-      <w:r>
-        <w:tab/>
-      </w:r>
-    </w:p>
-    <w:p>
-      <w:r>
-        <w:t>Actual: [1,0,0,</w:t>
-      </w:r>
-      <w:r>
-        <w:t>0] (I was correct!)</w:t>
-      </w:r>
-    </w:p>
-    <w:p/>
-    <w:p>
-      <w:pPr>
-        <w:rPr>
           <w:b/>
         </w:rPr>
       </w:pPr>
@@ -345,51 +581,7 @@
         <w:rPr>
           <w:b/>
         </w:rPr>
-        <w:t>Exercise 2.1</w:t>
-      </w:r>
-      <w:r>
-        <w:rPr>
-          <w:b/>
-        </w:rPr>
-        <w:t>2</w:t>
-      </w:r>
-    </w:p>
-    <w:p>
-      <w:pPr>
-        <w:rPr>
-          <w:i/>
-        </w:rPr>
-      </w:pPr>
-      <w:r>
-        <w:rPr>
-          <w:i/>
-        </w:rPr>
-        <w:t>Files: Exercise 2.12.py</w:t>
-      </w:r>
-    </w:p>
-    <w:p>
-      <w:r>
-        <w:t>My program finds 1,229 prime numbers less than 10,000.</w:t>
-      </w:r>
-    </w:p>
-    <w:p/>
-    <w:p>
-      <w:pPr>
-        <w:rPr>
-          <w:b/>
-        </w:rPr>
-      </w:pPr>
-      <w:r>
-        <w:rPr>
-          <w:b/>
-        </w:rPr>
-        <w:t>Exercise 2.1</w:t>
-      </w:r>
-      <w:r>
-        <w:rPr>
-          <w:b/>
-        </w:rPr>
-        <w:t>3</w:t>
+        <w:t>Exercise 2.13</w:t>
       </w:r>
     </w:p>
     <w:p>
@@ -466,7 +658,7 @@
 </file>
 
 <file path=word/numbering.xml><?xml version="1.0" encoding="utf-8"?>
-<w:numbering xmlns:wpc="http://schemas.microsoft.com/office/word/2010/wordprocessingCanvas" xmlns:cx="http://schemas.microsoft.com/office/drawing/2014/chartex" xmlns:cx1="http://schemas.microsoft.com/office/drawing/2015/9/8/chartex" xmlns:cx2="http://schemas.microsoft.com/office/drawing/2015/10/21/chartex" xmlns:cx3="http://schemas.microsoft.com/office/drawing/2016/5/9/chartex" xmlns:cx4="http://schemas.microsoft.com/office/drawing/2016/5/10/chartex" xmlns:cx5="http://schemas.microsoft.com/office/drawing/2016/5/11/chartex" xmlns:cx6="http://schemas.microsoft.com/office/drawing/2016/5/12/chartex" xmlns:cx7="http://schemas.microsoft.com/office/drawing/2016/5/13/chartex" xmlns:cx8="http://schemas.microsoft.com/office/drawing/2016/5/14/chartex" xmlns:mc="http://schemas.openxmlformats.org/markup-compatibility/2006" xmlns:aink="http://schemas.microsoft.com/office/drawing/2016/ink" xmlns:am3d="http://schemas.microsoft.com/office/drawing/2017/model3d" xmlns:o="urn:schemas-microsoft-com:office:office" xmlns:r="http://schemas.openxmlformats.org/officeDocument/2006/relationships" xmlns:m="http://schemas.openxmlformats.org/officeDocument/2006/math" xmlns:v="urn:schemas-microsoft-com:vml" xmlns:wp14="http://schemas.microsoft.com/office/word/2010/wordprocessingDrawing" xmlns:wp="http://schemas.openxmlformats.org/drawingml/2006/wordprocessingDrawing" xmlns:w10="urn:schemas-microsoft-com:office:word" xmlns:w="http://schemas.openxmlformats.org/wordprocessingml/2006/main" xmlns:w14="http://schemas.microsoft.com/office/word/2010/wordml" xmlns:w15="http://schemas.microsoft.com/office/word/2012/wordml" xmlns:w16se="http://schemas.microsoft.com/office/word/2015/wordml/symex" xmlns:wpg="http://schemas.microsoft.com/office/word/2010/wordprocessingGroup" xmlns:wpi="http://schemas.microsoft.com/office/word/2010/wordprocessingInk" xmlns:wne="http://schemas.microsoft.com/office/word/2006/wordml" xmlns:wps="http://schemas.microsoft.com/office/word/2010/wordprocessingShape" mc:Ignorable="w14 w15 w16se wp14">
+<w:numbering xmlns:wpc="http://schemas.microsoft.com/office/word/2010/wordprocessingCanvas" xmlns:cx="http://schemas.microsoft.com/office/drawing/2014/chartex" xmlns:cx1="http://schemas.microsoft.com/office/drawing/2015/9/8/chartex" xmlns:cx2="http://schemas.microsoft.com/office/drawing/2015/10/21/chartex" xmlns:cx3="http://schemas.microsoft.com/office/drawing/2016/5/9/chartex" xmlns:cx4="http://schemas.microsoft.com/office/drawing/2016/5/10/chartex" xmlns:cx5="http://schemas.microsoft.com/office/drawing/2016/5/11/chartex" xmlns:cx6="http://schemas.microsoft.com/office/drawing/2016/5/12/chartex" xmlns:cx7="http://schemas.microsoft.com/office/drawing/2016/5/13/chartex" xmlns:cx8="http://schemas.microsoft.com/office/drawing/2016/5/14/chartex" xmlns:mc="http://schemas.openxmlformats.org/markup-compatibility/2006" xmlns:aink="http://schemas.microsoft.com/office/drawing/2016/ink" xmlns:am3d="http://schemas.microsoft.com/office/drawing/2017/model3d" xmlns:o="urn:schemas-microsoft-com:office:office" xmlns:r="http://schemas.openxmlformats.org/officeDocument/2006/relationships" xmlns:m="http://schemas.openxmlformats.org/officeDocument/2006/math" xmlns:v="urn:schemas-microsoft-com:vml" xmlns:wp14="http://schemas.microsoft.com/office/word/2010/wordprocessingDrawing" xmlns:wp="http://schemas.openxmlformats.org/drawingml/2006/wordprocessingDrawing" xmlns:w10="urn:schemas-microsoft-com:office:word" xmlns:w="http://schemas.openxmlformats.org/wordprocessingml/2006/main" xmlns:w14="http://schemas.microsoft.com/office/word/2010/wordml" xmlns:w15="http://schemas.microsoft.com/office/word/2012/wordml" xmlns:w16cid="http://schemas.microsoft.com/office/word/2016/wordml/cid" xmlns:w16se="http://schemas.microsoft.com/office/word/2015/wordml/symex" xmlns:wpg="http://schemas.microsoft.com/office/word/2010/wordprocessingGroup" xmlns:wpi="http://schemas.microsoft.com/office/word/2010/wordprocessingInk" xmlns:wne="http://schemas.microsoft.com/office/word/2006/wordml" xmlns:wps="http://schemas.microsoft.com/office/word/2010/wordprocessingShape" mc:Ignorable="w14 w15 w16se w16cid wp14">
   <w:abstractNum w:abstractNumId="0" w15:restartNumberingAfterBreak="0">
     <w:nsid w:val="033C428E"/>
     <w:multiLevelType w:val="hybridMultilevel"/>
@@ -747,7 +939,7 @@
 </file>
 
 <file path=word/styles.xml><?xml version="1.0" encoding="utf-8"?>
-<w:styles xmlns:mc="http://schemas.openxmlformats.org/markup-compatibility/2006" xmlns:r="http://schemas.openxmlformats.org/officeDocument/2006/relationships" xmlns:w="http://schemas.openxmlformats.org/wordprocessingml/2006/main" xmlns:w14="http://schemas.microsoft.com/office/word/2010/wordml" xmlns:w15="http://schemas.microsoft.com/office/word/2012/wordml" xmlns:w16se="http://schemas.microsoft.com/office/word/2015/wordml/symex" mc:Ignorable="w14 w15 w16se">
+<w:styles xmlns:mc="http://schemas.openxmlformats.org/markup-compatibility/2006" xmlns:r="http://schemas.openxmlformats.org/officeDocument/2006/relationships" xmlns:w="http://schemas.openxmlformats.org/wordprocessingml/2006/main" xmlns:w14="http://schemas.microsoft.com/office/word/2010/wordml" xmlns:w15="http://schemas.microsoft.com/office/word/2012/wordml" xmlns:w16cid="http://schemas.microsoft.com/office/word/2016/wordml/cid" xmlns:w16se="http://schemas.microsoft.com/office/word/2015/wordml/symex" mc:Ignorable="w14 w15 w16se w16cid">
   <w:docDefaults>
     <w:rPrDefault>
       <w:rPr>

</xml_diff>

<commit_message>
2.6 work, Debugging work (need to test on laptop)
</commit_message>
<xml_diff>
--- a/Assignments/Assignment 2/Assignment 2.docx
+++ b/Assignments/Assignment 2/Assignment 2.docx
@@ -194,236 +194,323 @@
         <w:t>setup like this one.</w:t>
       </w:r>
     </w:p>
-    <w:p>
+    <w:p/>
+    <w:p>
+      <w:r>
+        <w:rPr>
+          <w:u w:val="single"/>
+        </w:rPr>
+        <w:t>Part D:</w:t>
+      </w:r>
+      <w:r>
+        <w:t xml:space="preserve"> A geosynchronous satellite needs to stay in as close to the same position </w:t>
+      </w:r>
+      <w:r>
+        <w:t>always</w:t>
+      </w:r>
+      <w:r>
+        <w:t>. This is what makes it geosynchronous - it's in sync with a geographical location.</w:t>
+      </w:r>
+    </w:p>
+    <w:p>
+      <w:r>
+        <w:tab/>
+        <w:t xml:space="preserve">Earth really takes 23.93 hours to rotate once. </w:t>
+      </w:r>
+      <w:r>
+        <w:t>Despite this, a day is recorded as being 24 hours long</w:t>
+      </w:r>
+      <w:r>
+        <w:t xml:space="preserve">, </w:t>
+      </w:r>
+      <w:r>
+        <w:t xml:space="preserve">so </w:t>
+      </w:r>
+      <w:r>
+        <w:t xml:space="preserve">we </w:t>
+      </w:r>
+      <w:r>
+        <w:t>must</w:t>
+      </w:r>
+      <w:r>
+        <w:t xml:space="preserve"> make up </w:t>
+      </w:r>
+      <w:r>
+        <w:t>for it once every four years – on Leap Day</w:t>
+      </w:r>
+      <w:r>
+        <w:t xml:space="preserve">. If a satellite were to fly at the altitude needed for a </w:t>
+      </w:r>
+      <w:r>
+        <w:t>24-hour</w:t>
+      </w:r>
+      <w:r>
+        <w:t xml:space="preserve"> orbit, it would slowly drift away from its geographically synced location, making it n</w:t>
+      </w:r>
+      <w:r>
+        <w:t>ot have a geosynchronous orbit.</w:t>
+      </w:r>
+    </w:p>
+    <w:p>
+      <w:r>
+        <w:lastRenderedPageBreak/>
+        <w:t>Altitudes for these time values:</w:t>
+      </w:r>
+    </w:p>
+    <w:p>
+      <w:r>
+        <w:tab/>
+        <w:t>24 hours (86400 seconds):</w:t>
+      </w:r>
+      <w:r>
+        <w:t xml:space="preserve"> </w:t>
+      </w:r>
+      <w:r>
+        <w:t>35870187.704 meters (approx. 35870.18</w:t>
+      </w:r>
+      <w:r>
+        <w:t>8</w:t>
+      </w:r>
+      <w:r>
+        <w:t xml:space="preserve"> km)</w:t>
+      </w:r>
+      <w:r>
+        <w:t xml:space="preserve"> (Google confirms this!)</w:t>
+      </w:r>
+    </w:p>
+    <w:p>
+      <w:r>
+        <w:tab/>
+        <w:t xml:space="preserve">23.93 hours </w:t>
+      </w:r>
+      <w:r>
+        <w:t>(</w:t>
+      </w:r>
+      <w:r>
+        <w:t>86148 seconds):</w:t>
+      </w:r>
+      <w:r>
+        <w:t xml:space="preserve"> </w:t>
+      </w:r>
+      <w:r>
+        <w:t>35788012.08</w:t>
+      </w:r>
+      <w:r>
+        <w:t>24 meters (approx. 35788.012</w:t>
+      </w:r>
+      <w:r>
+        <w:t xml:space="preserve"> km)</w:t>
+      </w:r>
+    </w:p>
+    <w:p>
+      <w:r>
+        <w:tab/>
+        <w:t>The different is 82,175.6</w:t>
+      </w:r>
+      <w:r>
+        <w:t xml:space="preserve">22 meters (approx.. 82.176 km), which is quite a bit in terms of </w:t>
+      </w:r>
+      <w:r>
+        <w:t>distance</w:t>
+      </w:r>
+      <w:r>
+        <w:t xml:space="preserve"> and </w:t>
+      </w:r>
+      <w:r>
+        <w:t>velocity</w:t>
+      </w:r>
+      <w:r>
+        <w:t>.</w:t>
+      </w:r>
+    </w:p>
+    <w:p/>
+    <w:p>
+      <w:r>
+        <w:t>I did find it interesting that the International Space Station is able to orbit at just a few hundred kilometers, but that a geosynchronous orbit requires a satellite to be much further out.</w:t>
+      </w:r>
+    </w:p>
+    <w:p>
+      <w:pPr>
+        <w:rPr>
+          <w:b/>
+        </w:rPr>
+      </w:pPr>
+      <w:r>
+        <w:rPr>
+          <w:b/>
+        </w:rPr>
+        <w:t>Exercise 2.6</w:t>
+      </w:r>
+    </w:p>
+    <w:p>
+      <w:pPr>
+        <w:rPr>
+          <w:i/>
+        </w:rPr>
+      </w:pPr>
+      <w:r>
+        <w:rPr>
+          <w:i/>
+        </w:rPr>
+        <w:t>Files: Exercise 2.6.py</w:t>
+      </w:r>
+    </w:p>
+    <w:p>
+      <w:r>
+        <w:t>I’m very sure that what I’m using to calculate V2/Velocity of the second orbiting object is not correct, as the calculated values are not in the ballpark</w:t>
+      </w:r>
       <w:bookmarkStart w:id="0" w:name="_GoBack"/>
       <w:bookmarkEnd w:id="0"/>
-    </w:p>
-    <w:p>
-      <w:r>
+      <w:r>
+        <w:t>.</w:t>
+      </w:r>
+    </w:p>
+    <w:p>
+      <w:r>
+        <w:t>Earth:</w:t>
+      </w:r>
+    </w:p>
+    <w:p>
+      <w:r>
+        <w:t>v2: 887572624.882</w:t>
+      </w:r>
+      <w:r>
+        <w:tab/>
+        <w:t>L2: 5019552.85134</w:t>
+      </w:r>
+    </w:p>
+    <w:p>
+      <w:r>
+        <w:t>T: 89117.9833351</w:t>
+      </w:r>
+      <w:r>
+        <w:tab/>
+        <w:t>e:-0.999931755519</w:t>
+      </w:r>
+    </w:p>
+    <w:p>
+      <w:r>
+        <w:t>Haley’s Comet:</w:t>
+      </w:r>
+    </w:p>
+    <w:p>
+      <w:r>
+        <w:t>v2: 49440391.7223</w:t>
+      </w:r>
+      <w:r>
+        <w:tab/>
+        <w:t>L2: 96869824.5131</w:t>
+      </w:r>
+    </w:p>
+    <w:p>
+      <w:r>
+        <w:t>T: 168203.423494</w:t>
+      </w:r>
+      <w:r>
+        <w:tab/>
+        <w:t>e:-0.997796581984</w:t>
+      </w:r>
+      <w:r>
+        <w:t xml:space="preserve"> </w:t>
+      </w:r>
+    </w:p>
+    <w:p/>
+    <w:p>
+      <w:pPr>
+        <w:rPr>
+          <w:b/>
+        </w:rPr>
+      </w:pPr>
+      <w:r>
+        <w:rPr>
+          <w:b/>
+        </w:rPr>
+        <w:t>Exercise 2.7</w:t>
+      </w:r>
+    </w:p>
+    <w:p>
+      <w:pPr>
+        <w:rPr>
+          <w:i/>
+        </w:rPr>
+      </w:pPr>
+      <w:r>
+        <w:rPr>
+          <w:i/>
+        </w:rPr>
+        <w:t>See Exercise 2.7.py for program and output.</w:t>
+      </w:r>
+    </w:p>
+    <w:p/>
+    <w:p>
+      <w:pPr>
+        <w:rPr>
+          <w:b/>
+        </w:rPr>
+      </w:pPr>
+      <w:r>
+        <w:rPr>
+          <w:b/>
+        </w:rPr>
+        <w:t>Exercise 2.8</w:t>
+      </w:r>
+    </w:p>
+    <w:p>
+      <w:pPr>
+        <w:rPr>
+          <w:i/>
+        </w:rPr>
+      </w:pPr>
+      <w:r>
+        <w:rPr>
+          <w:i/>
+        </w:rPr>
+        <w:t>Files: Exercise 2.8.py</w:t>
+      </w:r>
+    </w:p>
+    <w:p>
+      <w:r>
+        <w:t>I initially used two test arrays (a=array[1,2] and b=array[3,4]) to verify array-math behavior before proceeding to parts A, B and C. Adding A+B yields [4,6], so I’m assuming that the array math is simply working on a one-to-one basis, A[i] to B[i].</w:t>
+      </w:r>
+    </w:p>
+    <w:p/>
+    <w:p>
+      <w:pPr>
         <w:rPr>
           <w:u w:val="single"/>
         </w:rPr>
-        <w:t>Part D:</w:t>
-      </w:r>
-      <w:r>
-        <w:t xml:space="preserve"> A geosynchronous satellite needs to stay in as close to the same position </w:t>
-      </w:r>
-      <w:r>
-        <w:t>always</w:t>
-      </w:r>
-      <w:r>
-        <w:t>. This is what makes it geosynchronous - it's in sync with a geographical location.</w:t>
-      </w:r>
-    </w:p>
-    <w:p>
+      </w:pPr>
+      <w:r>
+        <w:rPr>
+          <w:u w:val="single"/>
+        </w:rPr>
+        <w:t>Part A: (b/a+1)</w:t>
+      </w:r>
+    </w:p>
+    <w:p>
+      <w:r>
+        <w:t xml:space="preserve">Hand-worked: </w:t>
+      </w:r>
       <w:r>
         <w:tab/>
-        <w:t xml:space="preserve">Earth really takes 23.93 hours to rotate once. </w:t>
-      </w:r>
-      <w:r>
-        <w:t>Despite this, a day is recorded as being 24 hours long</w:t>
-      </w:r>
-      <w:r>
-        <w:t xml:space="preserve">, </w:t>
-      </w:r>
-      <w:r>
-        <w:t xml:space="preserve">so </w:t>
-      </w:r>
-      <w:r>
-        <w:t xml:space="preserve">we </w:t>
-      </w:r>
-      <w:r>
-        <w:t>must</w:t>
-      </w:r>
-      <w:r>
-        <w:t xml:space="preserve"> make up </w:t>
-      </w:r>
-      <w:r>
-        <w:t>for it once every four years – on Leap Day</w:t>
-      </w:r>
-      <w:r>
-        <w:t xml:space="preserve">. If a satellite were to fly at the altitude needed for a </w:t>
-      </w:r>
-      <w:r>
-        <w:t>24-hour</w:t>
-      </w:r>
-      <w:r>
-        <w:t xml:space="preserve"> orbit, it would slowly drift away from its geographically synced location, making it n</w:t>
-      </w:r>
-      <w:r>
-        <w:t>ot have a geosynchronous orbit.</w:t>
-      </w:r>
-    </w:p>
-    <w:p>
+      </w:r>
+    </w:p>
+    <w:p>
+      <w:pPr>
+        <w:ind w:firstLine="720"/>
+      </w:pPr>
       <w:r>
         <w:lastRenderedPageBreak/>
-        <w:t>Altitudes for these time values:</w:t>
-      </w:r>
-    </w:p>
-    <w:p>
-      <w:r>
-        <w:tab/>
-        <w:t>24 hours (86400 seconds):</w:t>
-      </w:r>
-      <w:r>
-        <w:t xml:space="preserve"> </w:t>
-      </w:r>
-      <w:r>
-        <w:t>35870187.704 meters (approx. 35870.18</w:t>
-      </w:r>
-      <w:r>
-        <w:t>8</w:t>
-      </w:r>
-      <w:r>
-        <w:t xml:space="preserve"> km)</w:t>
-      </w:r>
-      <w:r>
-        <w:t xml:space="preserve"> (Google confirms this!)</w:t>
-      </w:r>
-    </w:p>
-    <w:p>
-      <w:r>
-        <w:tab/>
-        <w:t xml:space="preserve">23.93 hours </w:t>
-      </w:r>
-      <w:r>
-        <w:t>(</w:t>
-      </w:r>
-      <w:r>
-        <w:t>86148 seconds):</w:t>
-      </w:r>
-      <w:r>
-        <w:t xml:space="preserve"> </w:t>
-      </w:r>
-      <w:r>
-        <w:t>35788012.08</w:t>
-      </w:r>
-      <w:r>
-        <w:t>24 meters (approx. 35788.012</w:t>
-      </w:r>
-      <w:r>
-        <w:t xml:space="preserve"> km)</w:t>
-      </w:r>
-    </w:p>
-    <w:p>
-      <w:r>
-        <w:tab/>
-        <w:t>The different is 82,175.6</w:t>
-      </w:r>
-      <w:r>
-        <w:t xml:space="preserve">22 meters (approx.. 82.176 km), which is quite a bit in terms of </w:t>
-      </w:r>
-      <w:r>
-        <w:t>distance</w:t>
-      </w:r>
-      <w:r>
-        <w:t xml:space="preserve"> and </w:t>
-      </w:r>
-      <w:r>
-        <w:t>velocity</w:t>
-      </w:r>
-      <w:r>
-        <w:t>.</w:t>
+        <w:t>2/1+1 = 3, 4/2+1=3, 6/3+1=3, 8/4+1=3 =&gt; [3,3,3,3]</w:t>
+      </w:r>
+    </w:p>
+    <w:p>
+      <w:r>
+        <w:t>Actual: [3,3,3,3]</w:t>
       </w:r>
     </w:p>
     <w:p/>
     <w:p>
-      <w:r>
-        <w:t>I did find it interesting that the International Space Station is able to orbit at just a few hundred kilometers, but that a geosynchronous orbit requires a satellite to be much further out.</w:t>
-      </w:r>
-    </w:p>
-    <w:p>
-      <w:pPr>
-        <w:rPr>
-          <w:b/>
-        </w:rPr>
-      </w:pPr>
-      <w:r>
-        <w:rPr>
-          <w:b/>
-        </w:rPr>
-        <w:t>Exercise 2.6</w:t>
-      </w:r>
-    </w:p>
-    <w:p>
-      <w:pPr>
-        <w:rPr>
-          <w:i/>
-        </w:rPr>
-      </w:pPr>
-      <w:r>
-        <w:rPr>
-          <w:i/>
-        </w:rPr>
-        <w:t>Files: Exercise 2.6.py</w:t>
-      </w:r>
-    </w:p>
-    <w:p>
-      <w:r>
-        <w:t>TODO: COMPLETE THIS</w:t>
-      </w:r>
-    </w:p>
-    <w:p/>
-    <w:p>
-      <w:pPr>
-        <w:rPr>
-          <w:b/>
-        </w:rPr>
-      </w:pPr>
-      <w:r>
-        <w:rPr>
-          <w:b/>
-        </w:rPr>
-        <w:t>Exercise 2.7</w:t>
-      </w:r>
-    </w:p>
-    <w:p>
-      <w:pPr>
-        <w:rPr>
-          <w:i/>
-        </w:rPr>
-      </w:pPr>
-      <w:r>
-        <w:rPr>
-          <w:i/>
-        </w:rPr>
-        <w:t>See Exercise 2.7.py for program and output.</w:t>
-      </w:r>
-    </w:p>
-    <w:p/>
-    <w:p>
-      <w:pPr>
-        <w:rPr>
-          <w:b/>
-        </w:rPr>
-      </w:pPr>
-      <w:r>
-        <w:rPr>
-          <w:b/>
-        </w:rPr>
-        <w:t>Exercise 2.8</w:t>
-      </w:r>
-    </w:p>
-    <w:p>
-      <w:pPr>
-        <w:rPr>
-          <w:i/>
-        </w:rPr>
-      </w:pPr>
-      <w:r>
-        <w:rPr>
-          <w:i/>
-        </w:rPr>
-        <w:t>Files: Exercise 2.8.py</w:t>
-      </w:r>
-    </w:p>
-    <w:p>
-      <w:r>
-        <w:t>I initially used two test arrays (a=array[1,2] and b=array[3,4]) to verify array-math behavior before proceeding to parts A, B and C. Adding A+B yields [4,6], so I’m assuming that the array math is simply working on a one-to-one basis, A[i] to B[i].</w:t>
-      </w:r>
-    </w:p>
-    <w:p/>
-    <w:p>
       <w:pPr>
         <w:rPr>
           <w:u w:val="single"/>
@@ -433,41 +520,6 @@
         <w:rPr>
           <w:u w:val="single"/>
         </w:rPr>
-        <w:t>Part A: (b/a+1)</w:t>
-      </w:r>
-    </w:p>
-    <w:p>
-      <w:r>
-        <w:t xml:space="preserve">Hand-worked: </w:t>
-      </w:r>
-      <w:r>
-        <w:tab/>
-      </w:r>
-    </w:p>
-    <w:p>
-      <w:pPr>
-        <w:ind w:firstLine="720"/>
-      </w:pPr>
-      <w:r>
-        <w:t>2/1+1 = 3, 4/2+1=3, 6/3+1=3, 8/4+1=3 =&gt; [3,3,3,3]</w:t>
-      </w:r>
-    </w:p>
-    <w:p>
-      <w:r>
-        <w:t>Actual: [3,3,3,3]</w:t>
-      </w:r>
-    </w:p>
-    <w:p/>
-    <w:p>
-      <w:pPr>
-        <w:rPr>
-          <w:u w:val="single"/>
-        </w:rPr>
-      </w:pPr>
-      <w:r>
-        <w:rPr>
-          <w:u w:val="single"/>
-        </w:rPr>
         <w:t>Part B: (b/(a+1)]</w:t>
       </w:r>
     </w:p>
@@ -478,7 +530,6 @@
     </w:p>
     <w:p>
       <w:r>
-        <w:lastRenderedPageBreak/>
         <w:t xml:space="preserve">Hand-worked: </w:t>
       </w:r>
     </w:p>

</xml_diff>

<commit_message>
Finished Appendix C - Debugging program.
</commit_message>
<xml_diff>
--- a/Assignments/Assignment 2/Assignment 2.docx
+++ b/Assignments/Assignment 2/Assignment 2.docx
@@ -28,6 +28,36 @@
         <w:rPr>
           <w:b/>
         </w:rPr>
+        <w:t>Appendix C – Debugging Practice</w:t>
+      </w:r>
+    </w:p>
+    <w:p>
+      <w:pPr>
+        <w:rPr>
+          <w:i/>
+        </w:rPr>
+      </w:pPr>
+      <w:r>
+        <w:rPr>
+          <w:i/>
+        </w:rPr>
+        <w:t>See file Appendix C – Debugging Practice.py header for information and fixed program code.</w:t>
+      </w:r>
+    </w:p>
+    <w:p>
+      <w:bookmarkStart w:id="0" w:name="_GoBack"/>
+      <w:bookmarkEnd w:id="0"/>
+    </w:p>
+    <w:p>
+      <w:pPr>
+        <w:rPr>
+          <w:b/>
+        </w:rPr>
+      </w:pPr>
+      <w:r>
+        <w:rPr>
+          <w:b/>
+        </w:rPr>
         <w:t>Exercise 2.1</w:t>
       </w:r>
     </w:p>
@@ -46,7 +76,15 @@
     </w:p>
     <w:p>
       <w:r>
-        <w:t>Using the program I wrote, I found the time for a ball to fall 100m and hit the ground was 1.8 seconds.</w:t>
+        <w:t xml:space="preserve">Using the </w:t>
+      </w:r>
+      <w:proofErr w:type="gramStart"/>
+      <w:r>
+        <w:t>program</w:t>
+      </w:r>
+      <w:proofErr w:type="gramEnd"/>
+      <w:r>
+        <w:t xml:space="preserve"> I wrote, I found the time for a ball to fall 100m and hit the ground was 1.8 seconds.</w:t>
       </w:r>
     </w:p>
     <w:p/>
@@ -89,7 +127,15 @@
     </w:p>
     <w:p>
       <w:r>
-        <w:t>Orbit Height = (GMT^2/4Pi^2)^(1/3)-R</w:t>
+        <w:t>Orbit Height = (GMT^2/4Pi^</w:t>
+      </w:r>
+      <w:proofErr w:type="gramStart"/>
+      <w:r>
+        <w:t>2)^</w:t>
+      </w:r>
+      <w:proofErr w:type="gramEnd"/>
+      <w:r>
+        <w:t>(1/3)-R</w:t>
       </w:r>
     </w:p>
     <w:p/>
@@ -209,11 +255,20 @@
         <w:t>always</w:t>
       </w:r>
       <w:r>
-        <w:t>. This is what makes it geosynchronous - it's in sync with a geographical location.</w:t>
-      </w:r>
-    </w:p>
-    <w:p>
-      <w:r>
+        <w:t xml:space="preserve">. This is what makes it geosynchronous - it's </w:t>
+      </w:r>
+      <w:proofErr w:type="gramStart"/>
+      <w:r>
+        <w:t>in sync</w:t>
+      </w:r>
+      <w:proofErr w:type="gramEnd"/>
+      <w:r>
+        <w:t xml:space="preserve"> with a geographical location.</w:t>
+      </w:r>
+    </w:p>
+    <w:p>
+      <w:r>
+        <w:lastRenderedPageBreak/>
         <w:tab/>
         <w:t xml:space="preserve">Earth really takes 23.93 hours to rotate once. </w:t>
       </w:r>
@@ -253,7 +308,6 @@
     </w:p>
     <w:p>
       <w:r>
-        <w:lastRenderedPageBreak/>
         <w:t>Altitudes for these time values:</w:t>
       </w:r>
     </w:p>
@@ -308,7 +362,15 @@
         <w:t>The different is 82,175.6</w:t>
       </w:r>
       <w:r>
-        <w:t xml:space="preserve">22 meters (approx.. 82.176 km), which is quite a bit in terms of </w:t>
+        <w:t>22 meters (</w:t>
+      </w:r>
+      <w:proofErr w:type="gramStart"/>
+      <w:r>
+        <w:t>approx..</w:t>
+      </w:r>
+      <w:proofErr w:type="gramEnd"/>
+      <w:r>
+        <w:t xml:space="preserve"> 82.176 km), which is quite a bit in terms of </w:t>
       </w:r>
       <w:r>
         <w:t>distance</w:t>
@@ -357,12 +419,7 @@
     </w:p>
     <w:p>
       <w:r>
-        <w:t>I’m very sure that what I’m using to calculate V2/Velocity of the second orbiting object is not correct, as the calculated values are not in the ballpark</w:t>
-      </w:r>
-      <w:bookmarkStart w:id="0" w:name="_GoBack"/>
-      <w:bookmarkEnd w:id="0"/>
-      <w:r>
-        <w:t>.</w:t>
+        <w:t>I’m very sure that what I’m using to calculate V2/Velocity of the second orbiting object is not correct, as the calculated values are not in the ballpark.</w:t>
       </w:r>
     </w:p>
     <w:p>
@@ -385,7 +442,14 @@
       </w:r>
       <w:r>
         <w:tab/>
-        <w:t>e:-0.999931755519</w:t>
+      </w:r>
+      <w:proofErr w:type="gramStart"/>
+      <w:r>
+        <w:t>e:-</w:t>
+      </w:r>
+      <w:proofErr w:type="gramEnd"/>
+      <w:r>
+        <w:t>0.999931755519</w:t>
       </w:r>
     </w:p>
     <w:p>
@@ -408,10 +472,14 @@
       </w:r>
       <w:r>
         <w:tab/>
-        <w:t>e:-0.997796581984</w:t>
-      </w:r>
-      <w:r>
-        <w:t xml:space="preserve"> </w:t>
+      </w:r>
+      <w:proofErr w:type="gramStart"/>
+      <w:r>
+        <w:t>e:-</w:t>
+      </w:r>
+      <w:proofErr w:type="gramEnd"/>
+      <w:r>
+        <w:t xml:space="preserve">0.997796581984 </w:t>
       </w:r>
     </w:p>
     <w:p/>
@@ -470,7 +538,31 @@
     </w:p>
     <w:p>
       <w:r>
-        <w:t>I initially used two test arrays (a=array[1,2] and b=array[3,4]) to verify array-math behavior before proceeding to parts A, B and C. Adding A+B yields [4,6], so I’m assuming that the array math is simply working on a one-to-one basis, A[i] to B[i].</w:t>
+        <w:t>I initially used two test arrays (a=</w:t>
+      </w:r>
+      <w:proofErr w:type="gramStart"/>
+      <w:r>
+        <w:t>array[</w:t>
+      </w:r>
+      <w:proofErr w:type="gramEnd"/>
+      <w:r>
+        <w:t>1,2] and b=array[3,4]) to verify array-math behavior before proceeding to parts A, B and C. Adding A+B yields [4,6], so I’m assuming that the array math is simply working on a one-to-one basis, A[</w:t>
+      </w:r>
+      <w:proofErr w:type="spellStart"/>
+      <w:r>
+        <w:t>i</w:t>
+      </w:r>
+      <w:proofErr w:type="spellEnd"/>
+      <w:r>
+        <w:t>] to B[</w:t>
+      </w:r>
+      <w:proofErr w:type="spellStart"/>
+      <w:r>
+        <w:t>i</w:t>
+      </w:r>
+      <w:proofErr w:type="spellEnd"/>
+      <w:r>
+        <w:t>].</w:t>
       </w:r>
     </w:p>
     <w:p/>
@@ -500,197 +592,213 @@
         <w:ind w:firstLine="720"/>
       </w:pPr>
       <w:r>
+        <w:t>2/1+1 = 3, 4/2+1=3, 6/3+1=3, 8/4+1=3 =&gt; [3,3,3,3]</w:t>
+      </w:r>
+    </w:p>
+    <w:p>
+      <w:r>
+        <w:t>Actual: [3,3,3,3]</w:t>
+      </w:r>
+    </w:p>
+    <w:p/>
+    <w:p>
+      <w:pPr>
+        <w:rPr>
+          <w:u w:val="single"/>
+        </w:rPr>
+      </w:pPr>
+      <w:r>
+        <w:rPr>
+          <w:u w:val="single"/>
+        </w:rPr>
+        <w:t>Part B: (b/(a+1)]</w:t>
+      </w:r>
+    </w:p>
+    <w:p>
+      <w:r>
+        <w:t xml:space="preserve">I had a couple of simple things I had to watch out for after trying this by hand: order of operations and mathematical operations with integers and floating-point numbers in programming. When I first ran my program, I had some results that were </w:t>
+      </w:r>
+      <w:proofErr w:type="gramStart"/>
+      <w:r>
+        <w:t>way different</w:t>
+      </w:r>
+      <w:proofErr w:type="gramEnd"/>
+      <w:r>
+        <w:t xml:space="preserve"> from my hand-worked results until I recalled this issue.</w:t>
+      </w:r>
+    </w:p>
+    <w:p>
+      <w:r>
+        <w:t xml:space="preserve">Hand-worked: </w:t>
+      </w:r>
+    </w:p>
+    <w:p>
+      <w:pPr>
+        <w:ind w:firstLine="720"/>
+      </w:pPr>
+      <w:r>
+        <w:t>2</w:t>
+      </w:r>
+      <w:proofErr w:type="gramStart"/>
+      <w:r>
+        <w:t>/(</w:t>
+      </w:r>
+      <w:proofErr w:type="gramEnd"/>
+      <w:r>
+        <w:t>1+2)=1, 4/(2+1) = 4/3, 6/(3+1) = 3/2, 8/(4+1) = 8/5 =&gt; [1,4/3,3/2,8/5] = [1.0,1.333,1.333,1.6]</w:t>
+      </w:r>
+    </w:p>
+    <w:p>
+      <w:r>
+        <w:t>Actual: [1,1,1,1] – My hand-worked part did not initially consider the integer math, which truncates (not rounds) any decimal numbers. It is worth noting that I left my answers as integers, as the exercise in the book specifically marks the arrays as integer arrays, so I didn’t cast the numbers to floats.</w:t>
+      </w:r>
+    </w:p>
+    <w:p/>
+    <w:p>
+      <w:pPr>
+        <w:rPr>
+          <w:u w:val="single"/>
+        </w:rPr>
+      </w:pPr>
+      <w:r>
+        <w:rPr>
+          <w:u w:val="single"/>
+        </w:rPr>
+        <w:t>Part C: (1/a)</w:t>
+      </w:r>
+    </w:p>
+    <w:p>
+      <w:r>
+        <w:t>Hand-worked: One divided by almost any number will result in a decimal value. Where the numbers are all whole integers, I'm expecting a lot of numerical truncations.</w:t>
+      </w:r>
+    </w:p>
+    <w:p>
+      <w:pPr>
+        <w:ind w:firstLine="720"/>
+      </w:pPr>
+      <w:r>
+        <w:t>[1/1=1, 1/2=0 =&gt; 0, 1/3 = 0.333 =&gt; 0, 1/4 = 0.25 =&gt; 0] =&gt; [1, 0, 0, 0]</w:t>
+      </w:r>
+    </w:p>
+    <w:p>
+      <w:r>
+        <w:tab/>
+      </w:r>
+      <w:r>
+        <w:tab/>
+      </w:r>
+    </w:p>
+    <w:p>
+      <w:r>
+        <w:t>Actual: [1,0,0,</w:t>
+      </w:r>
+      <w:r>
+        <w:t>0] (I was correct!)</w:t>
+      </w:r>
+    </w:p>
+    <w:p/>
+    <w:p>
+      <w:pPr>
+        <w:rPr>
+          <w:b/>
+        </w:rPr>
+      </w:pPr>
+      <w:r>
+        <w:rPr>
+          <w:b/>
+        </w:rPr>
+        <w:t>Exercise 2.12</w:t>
+      </w:r>
+    </w:p>
+    <w:p>
+      <w:pPr>
+        <w:rPr>
+          <w:i/>
+        </w:rPr>
+      </w:pPr>
+      <w:r>
+        <w:rPr>
+          <w:i/>
+        </w:rPr>
+        <w:t>Files: Exercise 2.12.py</w:t>
+      </w:r>
+    </w:p>
+    <w:p>
+      <w:r>
+        <w:t>My program finds 1,229 prime numbers less than 10,000.</w:t>
+      </w:r>
+    </w:p>
+    <w:p/>
+    <w:p>
+      <w:pPr>
+        <w:rPr>
+          <w:b/>
+        </w:rPr>
+      </w:pPr>
+      <w:r>
+        <w:rPr>
+          <w:b/>
+        </w:rPr>
+        <w:t>Exercise 2.13</w:t>
+      </w:r>
+    </w:p>
+    <w:p>
+      <w:pPr>
+        <w:rPr>
+          <w:i/>
+        </w:rPr>
+      </w:pPr>
+      <w:r>
+        <w:rPr>
+          <w:i/>
+        </w:rPr>
+        <w:t>Files:</w:t>
+      </w:r>
+      <w:r>
+        <w:rPr>
+          <w:i/>
+        </w:rPr>
+        <w:t xml:space="preserve"> 1) </w:t>
+      </w:r>
+      <w:r>
+        <w:rPr>
+          <w:i/>
+        </w:rPr>
+        <w:t>Exercise 2.13 – Part A.py</w:t>
+      </w:r>
+      <w:r>
+        <w:rPr>
+          <w:i/>
+        </w:rPr>
+        <w:t xml:space="preserve"> 2) </w:t>
+      </w:r>
+      <w:r>
+        <w:rPr>
+          <w:i/>
+        </w:rPr>
+        <w:t>Exercise 2.13 – Part B.py</w:t>
+      </w:r>
+    </w:p>
+    <w:p>
+      <w:r>
+        <w:rPr>
+          <w:u w:val="single"/>
+        </w:rPr>
+        <w:t>Part A:</w:t>
+      </w:r>
+      <w:r>
+        <w:t xml:space="preserve"> My program finds C100 to be </w:t>
+      </w:r>
+      <w:r>
+        <w:t>5.09014835291e+46</w:t>
+      </w:r>
+    </w:p>
+    <w:p>
+      <w:r>
+        <w:rPr>
+          <w:u w:val="single"/>
+        </w:rPr>
         <w:lastRenderedPageBreak/>
-        <w:t>2/1+1 = 3, 4/2+1=3, 6/3+1=3, 8/4+1=3 =&gt; [3,3,3,3]</w:t>
-      </w:r>
-    </w:p>
-    <w:p>
-      <w:r>
-        <w:t>Actual: [3,3,3,3]</w:t>
-      </w:r>
-    </w:p>
-    <w:p/>
-    <w:p>
-      <w:pPr>
-        <w:rPr>
-          <w:u w:val="single"/>
-        </w:rPr>
-      </w:pPr>
-      <w:r>
-        <w:rPr>
-          <w:u w:val="single"/>
-        </w:rPr>
-        <w:t>Part B: (b/(a+1)]</w:t>
-      </w:r>
-    </w:p>
-    <w:p>
-      <w:r>
-        <w:t>I had a couple of simple things I had to watch out for after trying this by hand: order of operations and mathematical operations with integers and floating-point numbers in programming. When I first ran my program, I had some results that were way different from my hand-worked results until I recalled this issue.</w:t>
-      </w:r>
-    </w:p>
-    <w:p>
-      <w:r>
-        <w:t xml:space="preserve">Hand-worked: </w:t>
-      </w:r>
-    </w:p>
-    <w:p>
-      <w:pPr>
-        <w:ind w:firstLine="720"/>
-      </w:pPr>
-      <w:r>
-        <w:t>2/(1+2)=1, 4/(2+1) = 4/3, 6/(3+1) = 3/2, 8/(4+1) = 8/5 =&gt; [1,4/3,3/2,8/5] = [1.0,1.333,1.333,1.6]</w:t>
-      </w:r>
-    </w:p>
-    <w:p>
-      <w:r>
-        <w:t>Actual: [1,1,1,1] – My hand-worked part did not initially consider the integer math, which truncates (not rounds) any decimal numbers. It is worth noting that I left my answers as integers, as the exercise in the book specifically marks the arrays as integer arrays, so I didn’t cast the numbers to floats.</w:t>
-      </w:r>
-    </w:p>
-    <w:p/>
-    <w:p>
-      <w:pPr>
-        <w:rPr>
-          <w:u w:val="single"/>
-        </w:rPr>
-      </w:pPr>
-      <w:r>
-        <w:rPr>
-          <w:u w:val="single"/>
-        </w:rPr>
-        <w:t>Part C: (1/a)</w:t>
-      </w:r>
-    </w:p>
-    <w:p>
-      <w:r>
-        <w:t>Hand-worked: One divided by almost any number will result in a decimal value. Where the numbers are all whole integers, I'm expecting a lot of numerical truncations.</w:t>
-      </w:r>
-    </w:p>
-    <w:p>
-      <w:pPr>
-        <w:ind w:firstLine="720"/>
-      </w:pPr>
-      <w:r>
-        <w:t>[1/1=1, 1/2=0 =&gt; 0, 1/3 = 0.333 =&gt; 0, 1/4 = 0.25 =&gt; 0] =&gt; [1, 0, 0, 0]</w:t>
-      </w:r>
-    </w:p>
-    <w:p>
-      <w:r>
-        <w:tab/>
-      </w:r>
-      <w:r>
-        <w:tab/>
-      </w:r>
-    </w:p>
-    <w:p>
-      <w:r>
-        <w:t>Actual: [1,0,0,</w:t>
-      </w:r>
-      <w:r>
-        <w:t>0] (I was correct!)</w:t>
-      </w:r>
-    </w:p>
-    <w:p/>
-    <w:p>
-      <w:pPr>
-        <w:rPr>
-          <w:b/>
-        </w:rPr>
-      </w:pPr>
-      <w:r>
-        <w:rPr>
-          <w:b/>
-        </w:rPr>
-        <w:t>Exercise 2.12</w:t>
-      </w:r>
-    </w:p>
-    <w:p>
-      <w:pPr>
-        <w:rPr>
-          <w:i/>
-        </w:rPr>
-      </w:pPr>
-      <w:r>
-        <w:rPr>
-          <w:i/>
-        </w:rPr>
-        <w:t>Files: Exercise 2.12.py</w:t>
-      </w:r>
-    </w:p>
-    <w:p>
-      <w:r>
-        <w:t>My program finds 1,229 prime numbers less than 10,000.</w:t>
-      </w:r>
-    </w:p>
-    <w:p/>
-    <w:p>
-      <w:pPr>
-        <w:rPr>
-          <w:b/>
-        </w:rPr>
-      </w:pPr>
-      <w:r>
-        <w:rPr>
-          <w:b/>
-        </w:rPr>
-        <w:t>Exercise 2.13</w:t>
-      </w:r>
-    </w:p>
-    <w:p>
-      <w:pPr>
-        <w:rPr>
-          <w:i/>
-        </w:rPr>
-      </w:pPr>
-      <w:r>
-        <w:rPr>
-          <w:i/>
-        </w:rPr>
-        <w:t>Files:</w:t>
-      </w:r>
-      <w:r>
-        <w:rPr>
-          <w:i/>
-        </w:rPr>
-        <w:t xml:space="preserve"> 1) </w:t>
-      </w:r>
-      <w:r>
-        <w:rPr>
-          <w:i/>
-        </w:rPr>
-        <w:t>Exercise 2.13 – Part A.py</w:t>
-      </w:r>
-      <w:r>
-        <w:rPr>
-          <w:i/>
-        </w:rPr>
-        <w:t xml:space="preserve"> 2) </w:t>
-      </w:r>
-      <w:r>
-        <w:rPr>
-          <w:i/>
-        </w:rPr>
-        <w:t>Exercise 2.13 – Part B.py</w:t>
-      </w:r>
-    </w:p>
-    <w:p>
-      <w:r>
-        <w:rPr>
-          <w:u w:val="single"/>
-        </w:rPr>
-        <w:t>Part A:</w:t>
-      </w:r>
-      <w:r>
-        <w:t xml:space="preserve"> My program finds C100 to be </w:t>
-      </w:r>
-      <w:r>
-        <w:t>5.09014835291e+46</w:t>
-      </w:r>
-    </w:p>
-    <w:p>
-      <w:r>
-        <w:rPr>
-          <w:u w:val="single"/>
-        </w:rPr>
         <w:t>Part B:</w:t>
       </w:r>
       <w:r>

</xml_diff>